<commit_message>
Add weight file descriptor - update cases scripts
</commit_message>
<xml_diff>
--- a/UserGuides/MOHID-Lagrangian_Short_Guide.docx
+++ b/UserGuides/MOHID-Lagrangian_Short_Guide.docx
@@ -3462,7 +3462,7 @@
                 <wp:positionV relativeFrom="paragraph">
                   <wp:posOffset>466725</wp:posOffset>
                 </wp:positionV>
-                <wp:extent cx="1096645" cy="144145"/>
+                <wp:extent cx="1097280" cy="144780"/>
                 <wp:effectExtent l="19050" t="19050" r="28575" b="28575"/>
                 <wp:wrapNone/>
                 <wp:docPr id="4" name="Rectángulo 2"/>
@@ -3473,7 +3473,7 @@
                       <wps:spPr>
                         <a:xfrm>
                           <a:off x="0" y="0"/>
-                          <a:ext cx="1095840" cy="143640"/>
+                          <a:ext cx="1096560" cy="144000"/>
                         </a:xfrm>
                         <a:prstGeom prst="rect">
                           <a:avLst/>
@@ -3506,7 +3506,7 @@
           </mc:Choice>
           <mc:Fallback>
             <w:pict>
-              <v:rect id="shape_0" ID="Rectángulo 2" stroked="t" style="position:absolute;margin-left:64.5pt;margin-top:36.75pt;width:86.25pt;height:11.25pt;mso-position-horizontal-relative:margin" wp14:anchorId="2E248F70">
+              <v:rect id="shape_0" ID="Rectángulo 2" stroked="t" style="position:absolute;margin-left:64.5pt;margin-top:36.75pt;width:86.3pt;height:11.3pt;mso-position-horizontal-relative:margin" wp14:anchorId="2E248F70">
                 <w10:wrap type="none"/>
                 <v:fill o:detectmouseclick="t" on="false"/>
                 <v:stroke color="red" weight="38160" joinstyle="miter" endcap="flat"/>
@@ -3618,7 +3618,7 @@
                 <wp:positionV relativeFrom="paragraph">
                   <wp:posOffset>531495</wp:posOffset>
                 </wp:positionV>
-                <wp:extent cx="1515745" cy="134620"/>
+                <wp:extent cx="1516380" cy="135255"/>
                 <wp:effectExtent l="19050" t="19050" r="28575" b="19050"/>
                 <wp:wrapNone/>
                 <wp:docPr id="6" name="Rectángulo 3"/>
@@ -3629,7 +3629,7 @@
                       <wps:spPr>
                         <a:xfrm>
                           <a:off x="0" y="0"/>
-                          <a:ext cx="1515240" cy="133920"/>
+                          <a:ext cx="1515600" cy="134640"/>
                         </a:xfrm>
                         <a:prstGeom prst="rect">
                           <a:avLst/>
@@ -3662,7 +3662,7 @@
           </mc:Choice>
           <mc:Fallback>
             <w:pict>
-              <v:rect id="shape_0" ID="Rectángulo 3" stroked="t" style="position:absolute;margin-left:10.5pt;margin-top:41.85pt;width:119.25pt;height:10.5pt;mso-position-horizontal:left;mso-position-horizontal-relative:margin" wp14:anchorId="3283F878">
+              <v:rect id="shape_0" ID="Rectángulo 3" stroked="t" style="position:absolute;margin-left:10.5pt;margin-top:41.85pt;width:119.3pt;height:10.55pt;mso-position-horizontal:left;mso-position-horizontal-relative:margin" wp14:anchorId="3283F878">
                 <w10:wrap type="none"/>
                 <v:fill o:detectmouseclick="t" on="false"/>
                 <v:stroke color="red" weight="38160" joinstyle="miter" endcap="flat"/>
@@ -7383,7 +7383,12 @@
         </w:rPr>
       </w:pPr>
       <w:r>
-        <w:rPr/>
+        <w:rPr>
+          <w:rFonts w:eastAsia="Calibri" w:cs="Calibri"/>
+          <w:sz w:val="22"/>
+          <w:szCs w:val="22"/>
+          <w:lang w:val="en-US"/>
+        </w:rPr>
       </w:r>
     </w:p>
     <w:p>
@@ -8369,7 +8374,12 @@
         </w:rPr>
       </w:pPr>
       <w:r>
-        <w:rPr/>
+        <w:rPr>
+          <w:rFonts w:eastAsia="Calibri" w:cs="Calibri"/>
+          <w:sz w:val="22"/>
+          <w:szCs w:val="22"/>
+          <w:lang w:val="en-US"/>
+        </w:rPr>
       </w:r>
     </w:p>
     <w:p>
@@ -8383,11 +8393,7 @@
       </w:pPr>
       <w:r>
         <w:rPr/>
-        <w:t xml:space="preserve">Recipe </w:t>
-      </w:r>
-      <w:r>
-        <w:rPr/>
-        <w:t>Polygon definition.</w:t>
+        <w:t>Recipe Polygon definition.</w:t>
       </w:r>
     </w:p>
     <w:p>
@@ -8645,12 +8651,203 @@
       </w:pPr>
       <w:r>
         <w:rPr>
-          <w:rFonts w:eastAsia="Calibri" w:cs="Calibri"/>
-          <w:sz w:val="22"/>
-          <w:szCs w:val="22"/>
-          <w:u w:val="none"/>
-          <w:lang w:val="en-US"/>
-        </w:rPr>
+          <w:i w:val="false"/>
+          <w:iCs w:val="false"/>
+        </w:rPr>
+      </w:r>
+    </w:p>
+    <w:p>
+      <w:pPr>
+        <w:pStyle w:val="Ttulo3"/>
+        <w:numPr>
+          <w:ilvl w:val="2"/>
+          <w:numId w:val="8"/>
+        </w:numPr>
+        <w:jc w:val="both"/>
+        <w:rPr>
+          <w:i w:val="false"/>
+          <w:i w:val="false"/>
+          <w:iCs w:val="false"/>
+        </w:rPr>
+      </w:pPr>
+      <w:r>
+        <w:rPr>
+          <w:i w:val="false"/>
+          <w:iCs w:val="false"/>
+        </w:rPr>
+        <w:t xml:space="preserve">Recipe </w:t>
+      </w:r>
+      <w:r>
+        <w:rPr>
+          <w:i w:val="false"/>
+          <w:iCs w:val="false"/>
+        </w:rPr>
+        <w:t>Weight</w:t>
+      </w:r>
+      <w:r>
+        <w:rPr>
+          <w:i w:val="false"/>
+          <w:iCs w:val="false"/>
+        </w:rPr>
+        <w:t>.</w:t>
+      </w:r>
+    </w:p>
+    <w:p>
+      <w:pPr>
+        <w:pStyle w:val="Normal"/>
+        <w:jc w:val="both"/>
+        <w:rPr/>
+      </w:pPr>
+      <w:r>
+        <w:rPr>
+          <w:i w:val="false"/>
+          <w:iCs w:val="false"/>
+        </w:rPr>
+        <w:t>The &lt;weight&gt; block allows to introduce a constant weight to each source in to change the weight of concentrations. For example, two sources emiting the same ammount of particles could have a diferente weight based on any source properties (such as population). This file allow to specify a weight so each particle emitted by that source will “count more” based on the factor provided on the list.</w:t>
+      </w:r>
+    </w:p>
+    <w:p>
+      <w:pPr>
+        <w:pStyle w:val="Normal"/>
+        <w:jc w:val="both"/>
+        <w:rPr/>
+      </w:pPr>
+      <w:r>
+        <w:rPr>
+          <w:i w:val="false"/>
+          <w:iCs w:val="false"/>
+        </w:rPr>
+        <w:t xml:space="preserve">&lt;weight file='Post_scripts/weights.csv' comments='Weights data by a source value'/&gt; </w:t>
+      </w:r>
+    </w:p>
+    <w:p>
+      <w:pPr>
+        <w:pStyle w:val="Normal"/>
+        <w:jc w:val="both"/>
+        <w:rPr/>
+      </w:pPr>
+      <w:r>
+        <w:rPr>
+          <w:i w:val="false"/>
+          <w:iCs w:val="false"/>
+        </w:rPr>
+        <w:t>And the format of the Weight csv (separated by commas)</w:t>
+      </w:r>
+      <w:r>
+        <w:rPr>
+          <w:i w:val="false"/>
+          <w:iCs w:val="false"/>
+        </w:rPr>
+        <w:t xml:space="preserve"> file should be:</w:t>
+      </w:r>
+    </w:p>
+    <w:p>
+      <w:pPr>
+        <w:pStyle w:val="Normal"/>
+        <w:ind w:left="708" w:hanging="0"/>
+        <w:jc w:val="left"/>
+        <w:rPr>
+          <w:i/>
+          <w:i/>
+          <w:iCs/>
+        </w:rPr>
+      </w:pPr>
+      <w:r>
+        <w:rPr>
+          <w:i/>
+          <w:iCs/>
+        </w:rPr>
+        <w:t>id,name,weight</w:t>
+      </w:r>
+    </w:p>
+    <w:p>
+      <w:pPr>
+        <w:pStyle w:val="Normal"/>
+        <w:ind w:left="708" w:hanging="0"/>
+        <w:jc w:val="left"/>
+        <w:rPr>
+          <w:i/>
+          <w:i/>
+          <w:iCs/>
+        </w:rPr>
+      </w:pPr>
+      <w:r>
+        <w:rPr>
+          <w:i/>
+          <w:iCs/>
+        </w:rPr>
+        <w:t>1,Box1,5</w:t>
+      </w:r>
+    </w:p>
+    <w:p>
+      <w:pPr>
+        <w:pStyle w:val="Normal"/>
+        <w:ind w:left="708" w:hanging="0"/>
+        <w:jc w:val="left"/>
+        <w:rPr>
+          <w:i/>
+          <w:i/>
+          <w:iCs/>
+        </w:rPr>
+      </w:pPr>
+      <w:r>
+        <w:rPr>
+          <w:i/>
+          <w:iCs/>
+        </w:rPr>
+        <w:t>4,PolygonTest,10</w:t>
+      </w:r>
+    </w:p>
+    <w:p>
+      <w:pPr>
+        <w:pStyle w:val="Normal"/>
+        <w:ind w:left="708" w:hanging="0"/>
+        <w:jc w:val="left"/>
+        <w:rPr>
+          <w:i/>
+          <w:i/>
+          <w:iCs/>
+        </w:rPr>
+      </w:pPr>
+      <w:r>
+        <w:rPr>
+          <w:i/>
+          <w:iCs/>
+        </w:rPr>
+        <w:t>2,ReleaseLine10,1000</w:t>
+      </w:r>
+    </w:p>
+    <w:p>
+      <w:pPr>
+        <w:pStyle w:val="Normal"/>
+        <w:ind w:left="708" w:hanging="0"/>
+        <w:jc w:val="left"/>
+        <w:rPr>
+          <w:i/>
+          <w:i/>
+          <w:iCs/>
+        </w:rPr>
+      </w:pPr>
+      <w:r>
+        <w:rPr>
+          <w:i/>
+          <w:iCs/>
+        </w:rPr>
+        <w:t>20,Polyline20,25</w:t>
+      </w:r>
+    </w:p>
+    <w:p>
+      <w:pPr>
+        <w:pStyle w:val="Normal"/>
+        <w:jc w:val="both"/>
+        <w:rPr>
+          <w:i w:val="false"/>
+          <w:i w:val="false"/>
+          <w:iCs w:val="false"/>
+        </w:rPr>
+      </w:pPr>
+      <w:r>
+        <w:rPr/>
       </w:r>
     </w:p>
     <w:p>
@@ -8895,7 +9092,10 @@
         </w:rPr>
       </w:pPr>
       <w:r>
-        <w:rPr/>
+        <w:rPr>
+          <w:i/>
+          <w:iCs/>
+        </w:rPr>
       </w:r>
     </w:p>
     <w:p>
@@ -8917,11 +9117,7 @@
       </w:pPr>
       <w:r>
         <w:rPr/>
-        <w:t xml:space="preserve">Plotting – </w:t>
-      </w:r>
-      <w:r>
-        <w:rPr/>
-        <w:t>Time resample and group</w:t>
+        <w:t>Plotting – Time resample and group</w:t>
       </w:r>
     </w:p>
     <w:p>
@@ -9021,7 +9217,16 @@
           <w:i w:val="false"/>
           <w:iCs w:val="false"/>
         </w:rPr>
-        <w:t xml:space="preserve">1) </w:t>
+        <w:t xml:space="preserve">1) The empty </w:t>
+      </w:r>
+      <w:r>
+        <w:rPr>
+          <w:b/>
+          <w:bCs/>
+          <w:i w:val="false"/>
+          <w:iCs w:val="false"/>
+        </w:rPr>
+        <w:t>key =’’</w:t>
       </w:r>
       <w:r>
         <w:rPr>
@@ -9030,17 +9235,14 @@
           <w:i w:val="false"/>
           <w:iCs w:val="false"/>
         </w:rPr>
-        <w:t xml:space="preserve">The empty </w:t>
-      </w:r>
-      <w:r>
-        <w:rPr>
-          <w:b/>
-          <w:bCs/>
-          <w:i w:val="false"/>
-          <w:iCs w:val="false"/>
-        </w:rPr>
-        <w:t>key =’’</w:t>
-      </w:r>
+        <w:t xml:space="preserve">, and value=’all’ just use all time-steps to perform the operations.  </w:t>
+      </w:r>
+    </w:p>
+    <w:p>
+      <w:pPr>
+        <w:pStyle w:val="Normal"/>
+        <w:rPr/>
+      </w:pPr>
       <w:r>
         <w:rPr>
           <w:b w:val="false"/>
@@ -9048,31 +9250,7 @@
           <w:i w:val="false"/>
           <w:iCs w:val="false"/>
         </w:rPr>
-        <w:t xml:space="preserve">, and value=’all’ just use all time-steps to perform the operations.  </w:t>
-      </w:r>
-    </w:p>
-    <w:p>
-      <w:pPr>
-        <w:pStyle w:val="Normal"/>
-        <w:rPr/>
-      </w:pPr>
-      <w:r>
-        <w:rPr>
-          <w:b w:val="false"/>
-          <w:bCs w:val="false"/>
-          <w:i w:val="false"/>
-          <w:iCs w:val="false"/>
-        </w:rPr>
-        <w:t xml:space="preserve">2) </w:t>
-      </w:r>
-      <w:r>
-        <w:rPr>
-          <w:b w:val="false"/>
-          <w:bCs w:val="false"/>
-          <w:i w:val="false"/>
-          <w:iCs w:val="false"/>
-        </w:rPr>
-        <w:t xml:space="preserve">The </w:t>
+        <w:t xml:space="preserve">2) The </w:t>
       </w:r>
       <w:r>
         <w:rPr>
@@ -9750,11 +9928,7 @@
       </w:pPr>
       <w:r>
         <w:rPr/>
-        <w:t xml:space="preserve">3) </w:t>
-      </w:r>
-      <w:r>
-        <w:rPr/>
-        <w:t xml:space="preserve">The </w:t>
+        <w:t xml:space="preserve">3) The </w:t>
       </w:r>
       <w:r>
         <w:rPr>
@@ -9806,11 +9980,7 @@
       </w:pPr>
       <w:r>
         <w:rPr/>
-        <w:t xml:space="preserve">Plotting – </w:t>
-      </w:r>
-      <w:r>
-        <w:rPr/>
-        <w:t>Apply functions on data</w:t>
+        <w:t>Plotting – Apply functions on data</w:t>
       </w:r>
     </w:p>
     <w:p>
@@ -14407,7 +14577,7 @@
       <w:pgNumType w:fmt="decimal"/>
       <w:formProt w:val="false"/>
       <w:textDirection w:val="lrTb"/>
-      <w:docGrid w:type="default" w:linePitch="360" w:charSpace="5938"/>
+      <w:docGrid w:type="default" w:linePitch="360" w:charSpace="5734"/>
     </w:sectPr>
   </w:body>
 </w:document>
@@ -17705,6 +17875,517 @@
       <w:lang w:val="zxx"/>
     </w:rPr>
   </w:style>
+  <w:style w:type="character" w:styleId="ListLabel87">
+    <w:name w:val="ListLabel 87"/>
+    <w:qFormat/>
+    <w:rPr>
+      <w:rFonts w:cs="Symbol"/>
+    </w:rPr>
+  </w:style>
+  <w:style w:type="character" w:styleId="ListLabel88">
+    <w:name w:val="ListLabel 88"/>
+    <w:qFormat/>
+    <w:rPr>
+      <w:rFonts w:cs="Courier New"/>
+    </w:rPr>
+  </w:style>
+  <w:style w:type="character" w:styleId="ListLabel89">
+    <w:name w:val="ListLabel 89"/>
+    <w:qFormat/>
+    <w:rPr>
+      <w:rFonts w:cs="Wingdings"/>
+    </w:rPr>
+  </w:style>
+  <w:style w:type="character" w:styleId="ListLabel90">
+    <w:name w:val="ListLabel 90"/>
+    <w:qFormat/>
+    <w:rPr>
+      <w:rFonts w:cs="Symbol"/>
+    </w:rPr>
+  </w:style>
+  <w:style w:type="character" w:styleId="ListLabel91">
+    <w:name w:val="ListLabel 91"/>
+    <w:qFormat/>
+    <w:rPr>
+      <w:rFonts w:cs="Courier New"/>
+    </w:rPr>
+  </w:style>
+  <w:style w:type="character" w:styleId="ListLabel92">
+    <w:name w:val="ListLabel 92"/>
+    <w:qFormat/>
+    <w:rPr>
+      <w:rFonts w:cs="Wingdings"/>
+    </w:rPr>
+  </w:style>
+  <w:style w:type="character" w:styleId="ListLabel93">
+    <w:name w:val="ListLabel 93"/>
+    <w:qFormat/>
+    <w:rPr>
+      <w:rFonts w:cs="Symbol"/>
+    </w:rPr>
+  </w:style>
+  <w:style w:type="character" w:styleId="ListLabel94">
+    <w:name w:val="ListLabel 94"/>
+    <w:qFormat/>
+    <w:rPr>
+      <w:rFonts w:cs="Courier New"/>
+    </w:rPr>
+  </w:style>
+  <w:style w:type="character" w:styleId="ListLabel95">
+    <w:name w:val="ListLabel 95"/>
+    <w:qFormat/>
+    <w:rPr>
+      <w:rFonts w:cs="Wingdings"/>
+    </w:rPr>
+  </w:style>
+  <w:style w:type="character" w:styleId="ListLabel96">
+    <w:name w:val="ListLabel 96"/>
+    <w:qFormat/>
+    <w:rPr>
+      <w:rFonts w:cs="Symbol"/>
+    </w:rPr>
+  </w:style>
+  <w:style w:type="character" w:styleId="ListLabel97">
+    <w:name w:val="ListLabel 97"/>
+    <w:qFormat/>
+    <w:rPr>
+      <w:rFonts w:cs="Symbol"/>
+    </w:rPr>
+  </w:style>
+  <w:style w:type="character" w:styleId="ListLabel98">
+    <w:name w:val="ListLabel 98"/>
+    <w:qFormat/>
+    <w:rPr>
+      <w:rFonts w:cs="Wingdings"/>
+    </w:rPr>
+  </w:style>
+  <w:style w:type="character" w:styleId="ListLabel99">
+    <w:name w:val="ListLabel 99"/>
+    <w:qFormat/>
+    <w:rPr>
+      <w:rFonts w:cs="Symbol"/>
+    </w:rPr>
+  </w:style>
+  <w:style w:type="character" w:styleId="ListLabel100">
+    <w:name w:val="ListLabel 100"/>
+    <w:qFormat/>
+    <w:rPr>
+      <w:rFonts w:cs="Courier New"/>
+    </w:rPr>
+  </w:style>
+  <w:style w:type="character" w:styleId="ListLabel101">
+    <w:name w:val="ListLabel 101"/>
+    <w:qFormat/>
+    <w:rPr>
+      <w:rFonts w:cs="Wingdings"/>
+    </w:rPr>
+  </w:style>
+  <w:style w:type="character" w:styleId="ListLabel102">
+    <w:name w:val="ListLabel 102"/>
+    <w:qFormat/>
+    <w:rPr>
+      <w:rFonts w:cs="Symbol"/>
+    </w:rPr>
+  </w:style>
+  <w:style w:type="character" w:styleId="ListLabel103">
+    <w:name w:val="ListLabel 103"/>
+    <w:qFormat/>
+    <w:rPr>
+      <w:rFonts w:cs="Courier New"/>
+    </w:rPr>
+  </w:style>
+  <w:style w:type="character" w:styleId="ListLabel104">
+    <w:name w:val="ListLabel 104"/>
+    <w:qFormat/>
+    <w:rPr>
+      <w:rFonts w:cs="Wingdings"/>
+    </w:rPr>
+  </w:style>
+  <w:style w:type="character" w:styleId="ListLabel105">
+    <w:name w:val="ListLabel 105"/>
+    <w:qFormat/>
+    <w:rPr>
+      <w:rFonts w:cs="Symbol"/>
+    </w:rPr>
+  </w:style>
+  <w:style w:type="character" w:styleId="ListLabel106">
+    <w:name w:val="ListLabel 106"/>
+    <w:qFormat/>
+    <w:rPr>
+      <w:rFonts w:cs="Courier New"/>
+    </w:rPr>
+  </w:style>
+  <w:style w:type="character" w:styleId="ListLabel107">
+    <w:name w:val="ListLabel 107"/>
+    <w:qFormat/>
+    <w:rPr>
+      <w:rFonts w:cs="Wingdings"/>
+    </w:rPr>
+  </w:style>
+  <w:style w:type="character" w:styleId="ListLabel108">
+    <w:name w:val="ListLabel 108"/>
+    <w:qFormat/>
+    <w:rPr>
+      <w:rFonts w:cs="Symbol"/>
+    </w:rPr>
+  </w:style>
+  <w:style w:type="character" w:styleId="ListLabel109">
+    <w:name w:val="ListLabel 109"/>
+    <w:qFormat/>
+    <w:rPr>
+      <w:rFonts w:cs="Courier New"/>
+    </w:rPr>
+  </w:style>
+  <w:style w:type="character" w:styleId="ListLabel110">
+    <w:name w:val="ListLabel 110"/>
+    <w:qFormat/>
+    <w:rPr>
+      <w:rFonts w:cs="Wingdings"/>
+    </w:rPr>
+  </w:style>
+  <w:style w:type="character" w:styleId="ListLabel111">
+    <w:name w:val="ListLabel 111"/>
+    <w:qFormat/>
+    <w:rPr>
+      <w:rFonts w:cs="Symbol"/>
+    </w:rPr>
+  </w:style>
+  <w:style w:type="character" w:styleId="ListLabel112">
+    <w:name w:val="ListLabel 112"/>
+    <w:qFormat/>
+    <w:rPr>
+      <w:rFonts w:cs="Courier New"/>
+    </w:rPr>
+  </w:style>
+  <w:style w:type="character" w:styleId="ListLabel113">
+    <w:name w:val="ListLabel 113"/>
+    <w:qFormat/>
+    <w:rPr>
+      <w:rFonts w:cs="Wingdings"/>
+    </w:rPr>
+  </w:style>
+  <w:style w:type="character" w:styleId="ListLabel114">
+    <w:name w:val="ListLabel 114"/>
+    <w:qFormat/>
+    <w:rPr>
+      <w:rFonts w:cs="Symbol"/>
+    </w:rPr>
+  </w:style>
+  <w:style w:type="character" w:styleId="ListLabel115">
+    <w:name w:val="ListLabel 115"/>
+    <w:qFormat/>
+    <w:rPr>
+      <w:rFonts w:cs="Courier New"/>
+    </w:rPr>
+  </w:style>
+  <w:style w:type="character" w:styleId="ListLabel116">
+    <w:name w:val="ListLabel 116"/>
+    <w:qFormat/>
+    <w:rPr>
+      <w:rFonts w:cs="Wingdings"/>
+    </w:rPr>
+  </w:style>
+  <w:style w:type="character" w:styleId="ListLabel117">
+    <w:name w:val="ListLabel 117"/>
+    <w:qFormat/>
+    <w:rPr>
+      <w:rFonts w:cs="Symbol"/>
+    </w:rPr>
+  </w:style>
+  <w:style w:type="character" w:styleId="ListLabel118">
+    <w:name w:val="ListLabel 118"/>
+    <w:qFormat/>
+    <w:rPr>
+      <w:rFonts w:cs="Courier New"/>
+    </w:rPr>
+  </w:style>
+  <w:style w:type="character" w:styleId="ListLabel119">
+    <w:name w:val="ListLabel 119"/>
+    <w:qFormat/>
+    <w:rPr>
+      <w:rFonts w:cs="Wingdings"/>
+    </w:rPr>
+  </w:style>
+  <w:style w:type="character" w:styleId="ListLabel120">
+    <w:name w:val="ListLabel 120"/>
+    <w:qFormat/>
+    <w:rPr>
+      <w:rFonts w:cs="Symbol"/>
+    </w:rPr>
+  </w:style>
+  <w:style w:type="character" w:styleId="ListLabel121">
+    <w:name w:val="ListLabel 121"/>
+    <w:qFormat/>
+    <w:rPr>
+      <w:rFonts w:cs="Courier New"/>
+    </w:rPr>
+  </w:style>
+  <w:style w:type="character" w:styleId="ListLabel122">
+    <w:name w:val="ListLabel 122"/>
+    <w:qFormat/>
+    <w:rPr>
+      <w:rFonts w:cs="Wingdings"/>
+    </w:rPr>
+  </w:style>
+  <w:style w:type="character" w:styleId="ListLabel123">
+    <w:name w:val="ListLabel 123"/>
+    <w:qFormat/>
+    <w:rPr>
+      <w:rFonts w:cs="Symbol"/>
+    </w:rPr>
+  </w:style>
+  <w:style w:type="character" w:styleId="ListLabel124">
+    <w:name w:val="ListLabel 124"/>
+    <w:qFormat/>
+    <w:rPr>
+      <w:rFonts w:cs="Courier New"/>
+    </w:rPr>
+  </w:style>
+  <w:style w:type="character" w:styleId="ListLabel125">
+    <w:name w:val="ListLabel 125"/>
+    <w:qFormat/>
+    <w:rPr>
+      <w:rFonts w:cs="Wingdings"/>
+    </w:rPr>
+  </w:style>
+  <w:style w:type="character" w:styleId="ListLabel126">
+    <w:name w:val="ListLabel 126"/>
+    <w:qFormat/>
+    <w:rPr>
+      <w:rFonts w:cs="Symbol"/>
+    </w:rPr>
+  </w:style>
+  <w:style w:type="character" w:styleId="ListLabel127">
+    <w:name w:val="ListLabel 127"/>
+    <w:qFormat/>
+    <w:rPr>
+      <w:rFonts w:cs="Courier New"/>
+    </w:rPr>
+  </w:style>
+  <w:style w:type="character" w:styleId="ListLabel128">
+    <w:name w:val="ListLabel 128"/>
+    <w:qFormat/>
+    <w:rPr>
+      <w:rFonts w:cs="Wingdings"/>
+    </w:rPr>
+  </w:style>
+  <w:style w:type="character" w:styleId="ListLabel129">
+    <w:name w:val="ListLabel 129"/>
+    <w:qFormat/>
+    <w:rPr>
+      <w:rFonts w:cs="Symbol"/>
+    </w:rPr>
+  </w:style>
+  <w:style w:type="character" w:styleId="ListLabel130">
+    <w:name w:val="ListLabel 130"/>
+    <w:qFormat/>
+    <w:rPr>
+      <w:rFonts w:cs="Courier New"/>
+    </w:rPr>
+  </w:style>
+  <w:style w:type="character" w:styleId="ListLabel131">
+    <w:name w:val="ListLabel 131"/>
+    <w:qFormat/>
+    <w:rPr>
+      <w:rFonts w:cs="Wingdings"/>
+    </w:rPr>
+  </w:style>
+  <w:style w:type="character" w:styleId="ListLabel132">
+    <w:name w:val="ListLabel 132"/>
+    <w:qFormat/>
+    <w:rPr>
+      <w:rFonts w:cs="Symbol"/>
+    </w:rPr>
+  </w:style>
+  <w:style w:type="character" w:styleId="ListLabel133">
+    <w:name w:val="ListLabel 133"/>
+    <w:qFormat/>
+    <w:rPr>
+      <w:rFonts w:cs="Courier New"/>
+    </w:rPr>
+  </w:style>
+  <w:style w:type="character" w:styleId="ListLabel134">
+    <w:name w:val="ListLabel 134"/>
+    <w:qFormat/>
+    <w:rPr>
+      <w:rFonts w:cs="Wingdings"/>
+    </w:rPr>
+  </w:style>
+  <w:style w:type="character" w:styleId="ListLabel135">
+    <w:name w:val="ListLabel 135"/>
+    <w:qFormat/>
+    <w:rPr>
+      <w:rFonts w:cs="Symbol"/>
+    </w:rPr>
+  </w:style>
+  <w:style w:type="character" w:styleId="ListLabel136">
+    <w:name w:val="ListLabel 136"/>
+    <w:qFormat/>
+    <w:rPr>
+      <w:rFonts w:cs="Courier New"/>
+    </w:rPr>
+  </w:style>
+  <w:style w:type="character" w:styleId="ListLabel137">
+    <w:name w:val="ListLabel 137"/>
+    <w:qFormat/>
+    <w:rPr>
+      <w:rFonts w:cs="Wingdings"/>
+    </w:rPr>
+  </w:style>
+  <w:style w:type="character" w:styleId="ListLabel138">
+    <w:name w:val="ListLabel 138"/>
+    <w:qFormat/>
+    <w:rPr>
+      <w:rFonts w:cs="Symbol"/>
+    </w:rPr>
+  </w:style>
+  <w:style w:type="character" w:styleId="ListLabel139">
+    <w:name w:val="ListLabel 139"/>
+    <w:qFormat/>
+    <w:rPr>
+      <w:rFonts w:cs="Courier New"/>
+    </w:rPr>
+  </w:style>
+  <w:style w:type="character" w:styleId="ListLabel140">
+    <w:name w:val="ListLabel 140"/>
+    <w:qFormat/>
+    <w:rPr>
+      <w:rFonts w:cs="Wingdings"/>
+    </w:rPr>
+  </w:style>
+  <w:style w:type="character" w:styleId="ListLabel141">
+    <w:name w:val="ListLabel 141"/>
+    <w:qFormat/>
+    <w:rPr>
+      <w:rFonts w:ascii="Calibri" w:hAnsi="Calibri"/>
+      <w:sz w:val="22"/>
+      <w:szCs w:val="32"/>
+    </w:rPr>
+  </w:style>
+  <w:style w:type="character" w:styleId="ListLabel142">
+    <w:name w:val="ListLabel 142"/>
+    <w:qFormat/>
+    <w:rPr>
+      <w:rFonts w:cs="Courier New"/>
+    </w:rPr>
+  </w:style>
+  <w:style w:type="character" w:styleId="ListLabel143">
+    <w:name w:val="ListLabel 143"/>
+    <w:qFormat/>
+    <w:rPr>
+      <w:rFonts w:cs="Wingdings"/>
+    </w:rPr>
+  </w:style>
+  <w:style w:type="character" w:styleId="ListLabel144">
+    <w:name w:val="ListLabel 144"/>
+    <w:qFormat/>
+    <w:rPr>
+      <w:rFonts w:cs="Symbol"/>
+    </w:rPr>
+  </w:style>
+  <w:style w:type="character" w:styleId="ListLabel145">
+    <w:name w:val="ListLabel 145"/>
+    <w:qFormat/>
+    <w:rPr>
+      <w:rFonts w:cs="Courier New"/>
+    </w:rPr>
+  </w:style>
+  <w:style w:type="character" w:styleId="ListLabel146">
+    <w:name w:val="ListLabel 146"/>
+    <w:qFormat/>
+    <w:rPr>
+      <w:rFonts w:cs="Wingdings"/>
+    </w:rPr>
+  </w:style>
+  <w:style w:type="character" w:styleId="ListLabel147">
+    <w:name w:val="ListLabel 147"/>
+    <w:qFormat/>
+    <w:rPr>
+      <w:rFonts w:cs="Symbol"/>
+    </w:rPr>
+  </w:style>
+  <w:style w:type="character" w:styleId="ListLabel148">
+    <w:name w:val="ListLabel 148"/>
+    <w:qFormat/>
+    <w:rPr>
+      <w:rFonts w:cs="Courier New"/>
+    </w:rPr>
+  </w:style>
+  <w:style w:type="character" w:styleId="ListLabel149">
+    <w:name w:val="ListLabel 149"/>
+    <w:qFormat/>
+    <w:rPr>
+      <w:rFonts w:cs="Wingdings"/>
+    </w:rPr>
+  </w:style>
+  <w:style w:type="character" w:styleId="ListLabel150">
+    <w:name w:val="ListLabel 150"/>
+    <w:qFormat/>
+    <w:rPr>
+      <w:rFonts w:ascii="Calibri" w:hAnsi="Calibri" w:cs="Symbol"/>
+    </w:rPr>
+  </w:style>
+  <w:style w:type="character" w:styleId="ListLabel151">
+    <w:name w:val="ListLabel 151"/>
+    <w:qFormat/>
+    <w:rPr>
+      <w:rFonts w:cs="Courier New"/>
+    </w:rPr>
+  </w:style>
+  <w:style w:type="character" w:styleId="ListLabel152">
+    <w:name w:val="ListLabel 152"/>
+    <w:qFormat/>
+    <w:rPr>
+      <w:rFonts w:cs="Wingdings"/>
+    </w:rPr>
+  </w:style>
+  <w:style w:type="character" w:styleId="ListLabel153">
+    <w:name w:val="ListLabel 153"/>
+    <w:qFormat/>
+    <w:rPr>
+      <w:rFonts w:cs="Symbol"/>
+    </w:rPr>
+  </w:style>
+  <w:style w:type="character" w:styleId="ListLabel154">
+    <w:name w:val="ListLabel 154"/>
+    <w:qFormat/>
+    <w:rPr>
+      <w:rFonts w:cs="Courier New"/>
+    </w:rPr>
+  </w:style>
+  <w:style w:type="character" w:styleId="ListLabel155">
+    <w:name w:val="ListLabel 155"/>
+    <w:qFormat/>
+    <w:rPr>
+      <w:rFonts w:cs="Wingdings"/>
+    </w:rPr>
+  </w:style>
+  <w:style w:type="character" w:styleId="ListLabel156">
+    <w:name w:val="ListLabel 156"/>
+    <w:qFormat/>
+    <w:rPr>
+      <w:rFonts w:cs="Symbol"/>
+    </w:rPr>
+  </w:style>
+  <w:style w:type="character" w:styleId="ListLabel157">
+    <w:name w:val="ListLabel 157"/>
+    <w:qFormat/>
+    <w:rPr>
+      <w:rFonts w:cs="Courier New"/>
+    </w:rPr>
+  </w:style>
+  <w:style w:type="character" w:styleId="ListLabel158">
+    <w:name w:val="ListLabel 158"/>
+    <w:qFormat/>
+    <w:rPr>
+      <w:rFonts w:cs="Wingdings"/>
+    </w:rPr>
+  </w:style>
+  <w:style w:type="character" w:styleId="ListLabel159">
+    <w:name w:val="ListLabel 159"/>
+    <w:qFormat/>
+    <w:rPr/>
+  </w:style>
   <w:style w:type="paragraph" w:styleId="Ttulo">
     <w:name w:val="Título"/>
     <w:basedOn w:val="Normal"/>

</xml_diff>

<commit_message>
Added weight file descriptor
</commit_message>
<xml_diff>
--- a/UserGuides/MOHID-Lagrangian_Short_Guide.docx
+++ b/UserGuides/MOHID-Lagrangian_Short_Guide.docx
@@ -3462,7 +3462,7 @@
                 <wp:positionV relativeFrom="paragraph">
                   <wp:posOffset>466725</wp:posOffset>
                 </wp:positionV>
-                <wp:extent cx="1096645" cy="144145"/>
+                <wp:extent cx="1097280" cy="144780"/>
                 <wp:effectExtent l="19050" t="19050" r="28575" b="28575"/>
                 <wp:wrapNone/>
                 <wp:docPr id="4" name="Rectángulo 2"/>
@@ -3473,7 +3473,7 @@
                       <wps:spPr>
                         <a:xfrm>
                           <a:off x="0" y="0"/>
-                          <a:ext cx="1095840" cy="143640"/>
+                          <a:ext cx="1096560" cy="144000"/>
                         </a:xfrm>
                         <a:prstGeom prst="rect">
                           <a:avLst/>
@@ -3506,7 +3506,7 @@
           </mc:Choice>
           <mc:Fallback>
             <w:pict>
-              <v:rect id="shape_0" ID="Rectángulo 2" stroked="t" style="position:absolute;margin-left:64.5pt;margin-top:36.75pt;width:86.25pt;height:11.25pt;mso-position-horizontal-relative:margin" wp14:anchorId="2E248F70">
+              <v:rect id="shape_0" ID="Rectángulo 2" stroked="t" style="position:absolute;margin-left:64.5pt;margin-top:36.75pt;width:86.3pt;height:11.3pt;mso-position-horizontal-relative:margin" wp14:anchorId="2E248F70">
                 <w10:wrap type="none"/>
                 <v:fill o:detectmouseclick="t" on="false"/>
                 <v:stroke color="red" weight="38160" joinstyle="miter" endcap="flat"/>
@@ -3618,7 +3618,7 @@
                 <wp:positionV relativeFrom="paragraph">
                   <wp:posOffset>531495</wp:posOffset>
                 </wp:positionV>
-                <wp:extent cx="1515745" cy="134620"/>
+                <wp:extent cx="1516380" cy="135255"/>
                 <wp:effectExtent l="19050" t="19050" r="28575" b="19050"/>
                 <wp:wrapNone/>
                 <wp:docPr id="6" name="Rectángulo 3"/>
@@ -3629,7 +3629,7 @@
                       <wps:spPr>
                         <a:xfrm>
                           <a:off x="0" y="0"/>
-                          <a:ext cx="1515240" cy="133920"/>
+                          <a:ext cx="1515600" cy="134640"/>
                         </a:xfrm>
                         <a:prstGeom prst="rect">
                           <a:avLst/>
@@ -3662,7 +3662,7 @@
           </mc:Choice>
           <mc:Fallback>
             <w:pict>
-              <v:rect id="shape_0" ID="Rectángulo 3" stroked="t" style="position:absolute;margin-left:10.5pt;margin-top:41.85pt;width:119.25pt;height:10.5pt;mso-position-horizontal:left;mso-position-horizontal-relative:margin" wp14:anchorId="3283F878">
+              <v:rect id="shape_0" ID="Rectángulo 3" stroked="t" style="position:absolute;margin-left:10.5pt;margin-top:41.85pt;width:119.3pt;height:10.55pt;mso-position-horizontal:left;mso-position-horizontal-relative:margin" wp14:anchorId="3283F878">
                 <w10:wrap type="none"/>
                 <v:fill o:detectmouseclick="t" on="false"/>
                 <v:stroke color="red" weight="38160" joinstyle="miter" endcap="flat"/>
@@ -7383,7 +7383,12 @@
         </w:rPr>
       </w:pPr>
       <w:r>
-        <w:rPr/>
+        <w:rPr>
+          <w:rFonts w:eastAsia="Calibri" w:cs="Calibri"/>
+          <w:sz w:val="22"/>
+          <w:szCs w:val="22"/>
+          <w:lang w:val="en-US"/>
+        </w:rPr>
       </w:r>
     </w:p>
     <w:p>
@@ -8369,7 +8374,12 @@
         </w:rPr>
       </w:pPr>
       <w:r>
-        <w:rPr/>
+        <w:rPr>
+          <w:rFonts w:eastAsia="Calibri" w:cs="Calibri"/>
+          <w:sz w:val="22"/>
+          <w:szCs w:val="22"/>
+          <w:lang w:val="en-US"/>
+        </w:rPr>
       </w:r>
     </w:p>
     <w:p>
@@ -8383,11 +8393,7 @@
       </w:pPr>
       <w:r>
         <w:rPr/>
-        <w:t xml:space="preserve">Recipe </w:t>
-      </w:r>
-      <w:r>
-        <w:rPr/>
-        <w:t>Polygon definition.</w:t>
+        <w:t>Recipe Polygon definition.</w:t>
       </w:r>
     </w:p>
     <w:p>
@@ -8645,12 +8651,203 @@
       </w:pPr>
       <w:r>
         <w:rPr>
-          <w:rFonts w:eastAsia="Calibri" w:cs="Calibri"/>
-          <w:sz w:val="22"/>
-          <w:szCs w:val="22"/>
-          <w:u w:val="none"/>
-          <w:lang w:val="en-US"/>
-        </w:rPr>
+          <w:i w:val="false"/>
+          <w:iCs w:val="false"/>
+        </w:rPr>
+      </w:r>
+    </w:p>
+    <w:p>
+      <w:pPr>
+        <w:pStyle w:val="Ttulo3"/>
+        <w:numPr>
+          <w:ilvl w:val="2"/>
+          <w:numId w:val="8"/>
+        </w:numPr>
+        <w:jc w:val="both"/>
+        <w:rPr>
+          <w:i w:val="false"/>
+          <w:i w:val="false"/>
+          <w:iCs w:val="false"/>
+        </w:rPr>
+      </w:pPr>
+      <w:r>
+        <w:rPr>
+          <w:i w:val="false"/>
+          <w:iCs w:val="false"/>
+        </w:rPr>
+        <w:t xml:space="preserve">Recipe </w:t>
+      </w:r>
+      <w:r>
+        <w:rPr>
+          <w:i w:val="false"/>
+          <w:iCs w:val="false"/>
+        </w:rPr>
+        <w:t>Weight</w:t>
+      </w:r>
+      <w:r>
+        <w:rPr>
+          <w:i w:val="false"/>
+          <w:iCs w:val="false"/>
+        </w:rPr>
+        <w:t>.</w:t>
+      </w:r>
+    </w:p>
+    <w:p>
+      <w:pPr>
+        <w:pStyle w:val="Normal"/>
+        <w:jc w:val="both"/>
+        <w:rPr/>
+      </w:pPr>
+      <w:r>
+        <w:rPr>
+          <w:i w:val="false"/>
+          <w:iCs w:val="false"/>
+        </w:rPr>
+        <w:t>The &lt;weight&gt; block allows to introduce a constant weight to each source in to change the weight of concentrations. For example, two sources emiting the same ammount of particles could have a diferente weight based on any source properties (such as population). This file allow to specify a weight so each particle emitted by that source will “count more” based on the factor provided on the list.</w:t>
+      </w:r>
+    </w:p>
+    <w:p>
+      <w:pPr>
+        <w:pStyle w:val="Normal"/>
+        <w:jc w:val="both"/>
+        <w:rPr/>
+      </w:pPr>
+      <w:r>
+        <w:rPr>
+          <w:i w:val="false"/>
+          <w:iCs w:val="false"/>
+        </w:rPr>
+        <w:t xml:space="preserve">&lt;weight file='Post_scripts/weights.csv' comments='Weights data by a source value'/&gt; </w:t>
+      </w:r>
+    </w:p>
+    <w:p>
+      <w:pPr>
+        <w:pStyle w:val="Normal"/>
+        <w:jc w:val="both"/>
+        <w:rPr/>
+      </w:pPr>
+      <w:r>
+        <w:rPr>
+          <w:i w:val="false"/>
+          <w:iCs w:val="false"/>
+        </w:rPr>
+        <w:t>And the format of the Weight csv (separated by commas)</w:t>
+      </w:r>
+      <w:r>
+        <w:rPr>
+          <w:i w:val="false"/>
+          <w:iCs w:val="false"/>
+        </w:rPr>
+        <w:t xml:space="preserve"> file should be:</w:t>
+      </w:r>
+    </w:p>
+    <w:p>
+      <w:pPr>
+        <w:pStyle w:val="Normal"/>
+        <w:ind w:left="708" w:hanging="0"/>
+        <w:jc w:val="left"/>
+        <w:rPr>
+          <w:i/>
+          <w:i/>
+          <w:iCs/>
+        </w:rPr>
+      </w:pPr>
+      <w:r>
+        <w:rPr>
+          <w:i/>
+          <w:iCs/>
+        </w:rPr>
+        <w:t>id,name,weight</w:t>
+      </w:r>
+    </w:p>
+    <w:p>
+      <w:pPr>
+        <w:pStyle w:val="Normal"/>
+        <w:ind w:left="708" w:hanging="0"/>
+        <w:jc w:val="left"/>
+        <w:rPr>
+          <w:i/>
+          <w:i/>
+          <w:iCs/>
+        </w:rPr>
+      </w:pPr>
+      <w:r>
+        <w:rPr>
+          <w:i/>
+          <w:iCs/>
+        </w:rPr>
+        <w:t>1,Box1,5</w:t>
+      </w:r>
+    </w:p>
+    <w:p>
+      <w:pPr>
+        <w:pStyle w:val="Normal"/>
+        <w:ind w:left="708" w:hanging="0"/>
+        <w:jc w:val="left"/>
+        <w:rPr>
+          <w:i/>
+          <w:i/>
+          <w:iCs/>
+        </w:rPr>
+      </w:pPr>
+      <w:r>
+        <w:rPr>
+          <w:i/>
+          <w:iCs/>
+        </w:rPr>
+        <w:t>4,PolygonTest,10</w:t>
+      </w:r>
+    </w:p>
+    <w:p>
+      <w:pPr>
+        <w:pStyle w:val="Normal"/>
+        <w:ind w:left="708" w:hanging="0"/>
+        <w:jc w:val="left"/>
+        <w:rPr>
+          <w:i/>
+          <w:i/>
+          <w:iCs/>
+        </w:rPr>
+      </w:pPr>
+      <w:r>
+        <w:rPr>
+          <w:i/>
+          <w:iCs/>
+        </w:rPr>
+        <w:t>2,ReleaseLine10,1000</w:t>
+      </w:r>
+    </w:p>
+    <w:p>
+      <w:pPr>
+        <w:pStyle w:val="Normal"/>
+        <w:ind w:left="708" w:hanging="0"/>
+        <w:jc w:val="left"/>
+        <w:rPr>
+          <w:i/>
+          <w:i/>
+          <w:iCs/>
+        </w:rPr>
+      </w:pPr>
+      <w:r>
+        <w:rPr>
+          <w:i/>
+          <w:iCs/>
+        </w:rPr>
+        <w:t>20,Polyline20,25</w:t>
+      </w:r>
+    </w:p>
+    <w:p>
+      <w:pPr>
+        <w:pStyle w:val="Normal"/>
+        <w:jc w:val="both"/>
+        <w:rPr>
+          <w:i w:val="false"/>
+          <w:i w:val="false"/>
+          <w:iCs w:val="false"/>
+        </w:rPr>
+      </w:pPr>
+      <w:r>
+        <w:rPr/>
       </w:r>
     </w:p>
     <w:p>
@@ -8895,7 +9092,10 @@
         </w:rPr>
       </w:pPr>
       <w:r>
-        <w:rPr/>
+        <w:rPr>
+          <w:i/>
+          <w:iCs/>
+        </w:rPr>
       </w:r>
     </w:p>
     <w:p>
@@ -8917,11 +9117,7 @@
       </w:pPr>
       <w:r>
         <w:rPr/>
-        <w:t xml:space="preserve">Plotting – </w:t>
-      </w:r>
-      <w:r>
-        <w:rPr/>
-        <w:t>Time resample and group</w:t>
+        <w:t>Plotting – Time resample and group</w:t>
       </w:r>
     </w:p>
     <w:p>
@@ -9021,7 +9217,16 @@
           <w:i w:val="false"/>
           <w:iCs w:val="false"/>
         </w:rPr>
-        <w:t xml:space="preserve">1) </w:t>
+        <w:t xml:space="preserve">1) The empty </w:t>
+      </w:r>
+      <w:r>
+        <w:rPr>
+          <w:b/>
+          <w:bCs/>
+          <w:i w:val="false"/>
+          <w:iCs w:val="false"/>
+        </w:rPr>
+        <w:t>key =’’</w:t>
       </w:r>
       <w:r>
         <w:rPr>
@@ -9030,17 +9235,14 @@
           <w:i w:val="false"/>
           <w:iCs w:val="false"/>
         </w:rPr>
-        <w:t xml:space="preserve">The empty </w:t>
-      </w:r>
-      <w:r>
-        <w:rPr>
-          <w:b/>
-          <w:bCs/>
-          <w:i w:val="false"/>
-          <w:iCs w:val="false"/>
-        </w:rPr>
-        <w:t>key =’’</w:t>
-      </w:r>
+        <w:t xml:space="preserve">, and value=’all’ just use all time-steps to perform the operations.  </w:t>
+      </w:r>
+    </w:p>
+    <w:p>
+      <w:pPr>
+        <w:pStyle w:val="Normal"/>
+        <w:rPr/>
+      </w:pPr>
       <w:r>
         <w:rPr>
           <w:b w:val="false"/>
@@ -9048,31 +9250,7 @@
           <w:i w:val="false"/>
           <w:iCs w:val="false"/>
         </w:rPr>
-        <w:t xml:space="preserve">, and value=’all’ just use all time-steps to perform the operations.  </w:t>
-      </w:r>
-    </w:p>
-    <w:p>
-      <w:pPr>
-        <w:pStyle w:val="Normal"/>
-        <w:rPr/>
-      </w:pPr>
-      <w:r>
-        <w:rPr>
-          <w:b w:val="false"/>
-          <w:bCs w:val="false"/>
-          <w:i w:val="false"/>
-          <w:iCs w:val="false"/>
-        </w:rPr>
-        <w:t xml:space="preserve">2) </w:t>
-      </w:r>
-      <w:r>
-        <w:rPr>
-          <w:b w:val="false"/>
-          <w:bCs w:val="false"/>
-          <w:i w:val="false"/>
-          <w:iCs w:val="false"/>
-        </w:rPr>
-        <w:t xml:space="preserve">The </w:t>
+        <w:t xml:space="preserve">2) The </w:t>
       </w:r>
       <w:r>
         <w:rPr>
@@ -9750,11 +9928,7 @@
       </w:pPr>
       <w:r>
         <w:rPr/>
-        <w:t xml:space="preserve">3) </w:t>
-      </w:r>
-      <w:r>
-        <w:rPr/>
-        <w:t xml:space="preserve">The </w:t>
+        <w:t xml:space="preserve">3) The </w:t>
       </w:r>
       <w:r>
         <w:rPr>
@@ -9806,11 +9980,7 @@
       </w:pPr>
       <w:r>
         <w:rPr/>
-        <w:t xml:space="preserve">Plotting – </w:t>
-      </w:r>
-      <w:r>
-        <w:rPr/>
-        <w:t>Apply functions on data</w:t>
+        <w:t>Plotting – Apply functions on data</w:t>
       </w:r>
     </w:p>
     <w:p>
@@ -14407,7 +14577,7 @@
       <w:pgNumType w:fmt="decimal"/>
       <w:formProt w:val="false"/>
       <w:textDirection w:val="lrTb"/>
-      <w:docGrid w:type="default" w:linePitch="360" w:charSpace="5938"/>
+      <w:docGrid w:type="default" w:linePitch="360" w:charSpace="5734"/>
     </w:sectPr>
   </w:body>
 </w:document>
@@ -17705,6 +17875,517 @@
       <w:lang w:val="zxx"/>
     </w:rPr>
   </w:style>
+  <w:style w:type="character" w:styleId="ListLabel87">
+    <w:name w:val="ListLabel 87"/>
+    <w:qFormat/>
+    <w:rPr>
+      <w:rFonts w:cs="Symbol"/>
+    </w:rPr>
+  </w:style>
+  <w:style w:type="character" w:styleId="ListLabel88">
+    <w:name w:val="ListLabel 88"/>
+    <w:qFormat/>
+    <w:rPr>
+      <w:rFonts w:cs="Courier New"/>
+    </w:rPr>
+  </w:style>
+  <w:style w:type="character" w:styleId="ListLabel89">
+    <w:name w:val="ListLabel 89"/>
+    <w:qFormat/>
+    <w:rPr>
+      <w:rFonts w:cs="Wingdings"/>
+    </w:rPr>
+  </w:style>
+  <w:style w:type="character" w:styleId="ListLabel90">
+    <w:name w:val="ListLabel 90"/>
+    <w:qFormat/>
+    <w:rPr>
+      <w:rFonts w:cs="Symbol"/>
+    </w:rPr>
+  </w:style>
+  <w:style w:type="character" w:styleId="ListLabel91">
+    <w:name w:val="ListLabel 91"/>
+    <w:qFormat/>
+    <w:rPr>
+      <w:rFonts w:cs="Courier New"/>
+    </w:rPr>
+  </w:style>
+  <w:style w:type="character" w:styleId="ListLabel92">
+    <w:name w:val="ListLabel 92"/>
+    <w:qFormat/>
+    <w:rPr>
+      <w:rFonts w:cs="Wingdings"/>
+    </w:rPr>
+  </w:style>
+  <w:style w:type="character" w:styleId="ListLabel93">
+    <w:name w:val="ListLabel 93"/>
+    <w:qFormat/>
+    <w:rPr>
+      <w:rFonts w:cs="Symbol"/>
+    </w:rPr>
+  </w:style>
+  <w:style w:type="character" w:styleId="ListLabel94">
+    <w:name w:val="ListLabel 94"/>
+    <w:qFormat/>
+    <w:rPr>
+      <w:rFonts w:cs="Courier New"/>
+    </w:rPr>
+  </w:style>
+  <w:style w:type="character" w:styleId="ListLabel95">
+    <w:name w:val="ListLabel 95"/>
+    <w:qFormat/>
+    <w:rPr>
+      <w:rFonts w:cs="Wingdings"/>
+    </w:rPr>
+  </w:style>
+  <w:style w:type="character" w:styleId="ListLabel96">
+    <w:name w:val="ListLabel 96"/>
+    <w:qFormat/>
+    <w:rPr>
+      <w:rFonts w:cs="Symbol"/>
+    </w:rPr>
+  </w:style>
+  <w:style w:type="character" w:styleId="ListLabel97">
+    <w:name w:val="ListLabel 97"/>
+    <w:qFormat/>
+    <w:rPr>
+      <w:rFonts w:cs="Symbol"/>
+    </w:rPr>
+  </w:style>
+  <w:style w:type="character" w:styleId="ListLabel98">
+    <w:name w:val="ListLabel 98"/>
+    <w:qFormat/>
+    <w:rPr>
+      <w:rFonts w:cs="Wingdings"/>
+    </w:rPr>
+  </w:style>
+  <w:style w:type="character" w:styleId="ListLabel99">
+    <w:name w:val="ListLabel 99"/>
+    <w:qFormat/>
+    <w:rPr>
+      <w:rFonts w:cs="Symbol"/>
+    </w:rPr>
+  </w:style>
+  <w:style w:type="character" w:styleId="ListLabel100">
+    <w:name w:val="ListLabel 100"/>
+    <w:qFormat/>
+    <w:rPr>
+      <w:rFonts w:cs="Courier New"/>
+    </w:rPr>
+  </w:style>
+  <w:style w:type="character" w:styleId="ListLabel101">
+    <w:name w:val="ListLabel 101"/>
+    <w:qFormat/>
+    <w:rPr>
+      <w:rFonts w:cs="Wingdings"/>
+    </w:rPr>
+  </w:style>
+  <w:style w:type="character" w:styleId="ListLabel102">
+    <w:name w:val="ListLabel 102"/>
+    <w:qFormat/>
+    <w:rPr>
+      <w:rFonts w:cs="Symbol"/>
+    </w:rPr>
+  </w:style>
+  <w:style w:type="character" w:styleId="ListLabel103">
+    <w:name w:val="ListLabel 103"/>
+    <w:qFormat/>
+    <w:rPr>
+      <w:rFonts w:cs="Courier New"/>
+    </w:rPr>
+  </w:style>
+  <w:style w:type="character" w:styleId="ListLabel104">
+    <w:name w:val="ListLabel 104"/>
+    <w:qFormat/>
+    <w:rPr>
+      <w:rFonts w:cs="Wingdings"/>
+    </w:rPr>
+  </w:style>
+  <w:style w:type="character" w:styleId="ListLabel105">
+    <w:name w:val="ListLabel 105"/>
+    <w:qFormat/>
+    <w:rPr>
+      <w:rFonts w:cs="Symbol"/>
+    </w:rPr>
+  </w:style>
+  <w:style w:type="character" w:styleId="ListLabel106">
+    <w:name w:val="ListLabel 106"/>
+    <w:qFormat/>
+    <w:rPr>
+      <w:rFonts w:cs="Courier New"/>
+    </w:rPr>
+  </w:style>
+  <w:style w:type="character" w:styleId="ListLabel107">
+    <w:name w:val="ListLabel 107"/>
+    <w:qFormat/>
+    <w:rPr>
+      <w:rFonts w:cs="Wingdings"/>
+    </w:rPr>
+  </w:style>
+  <w:style w:type="character" w:styleId="ListLabel108">
+    <w:name w:val="ListLabel 108"/>
+    <w:qFormat/>
+    <w:rPr>
+      <w:rFonts w:cs="Symbol"/>
+    </w:rPr>
+  </w:style>
+  <w:style w:type="character" w:styleId="ListLabel109">
+    <w:name w:val="ListLabel 109"/>
+    <w:qFormat/>
+    <w:rPr>
+      <w:rFonts w:cs="Courier New"/>
+    </w:rPr>
+  </w:style>
+  <w:style w:type="character" w:styleId="ListLabel110">
+    <w:name w:val="ListLabel 110"/>
+    <w:qFormat/>
+    <w:rPr>
+      <w:rFonts w:cs="Wingdings"/>
+    </w:rPr>
+  </w:style>
+  <w:style w:type="character" w:styleId="ListLabel111">
+    <w:name w:val="ListLabel 111"/>
+    <w:qFormat/>
+    <w:rPr>
+      <w:rFonts w:cs="Symbol"/>
+    </w:rPr>
+  </w:style>
+  <w:style w:type="character" w:styleId="ListLabel112">
+    <w:name w:val="ListLabel 112"/>
+    <w:qFormat/>
+    <w:rPr>
+      <w:rFonts w:cs="Courier New"/>
+    </w:rPr>
+  </w:style>
+  <w:style w:type="character" w:styleId="ListLabel113">
+    <w:name w:val="ListLabel 113"/>
+    <w:qFormat/>
+    <w:rPr>
+      <w:rFonts w:cs="Wingdings"/>
+    </w:rPr>
+  </w:style>
+  <w:style w:type="character" w:styleId="ListLabel114">
+    <w:name w:val="ListLabel 114"/>
+    <w:qFormat/>
+    <w:rPr>
+      <w:rFonts w:cs="Symbol"/>
+    </w:rPr>
+  </w:style>
+  <w:style w:type="character" w:styleId="ListLabel115">
+    <w:name w:val="ListLabel 115"/>
+    <w:qFormat/>
+    <w:rPr>
+      <w:rFonts w:cs="Courier New"/>
+    </w:rPr>
+  </w:style>
+  <w:style w:type="character" w:styleId="ListLabel116">
+    <w:name w:val="ListLabel 116"/>
+    <w:qFormat/>
+    <w:rPr>
+      <w:rFonts w:cs="Wingdings"/>
+    </w:rPr>
+  </w:style>
+  <w:style w:type="character" w:styleId="ListLabel117">
+    <w:name w:val="ListLabel 117"/>
+    <w:qFormat/>
+    <w:rPr>
+      <w:rFonts w:cs="Symbol"/>
+    </w:rPr>
+  </w:style>
+  <w:style w:type="character" w:styleId="ListLabel118">
+    <w:name w:val="ListLabel 118"/>
+    <w:qFormat/>
+    <w:rPr>
+      <w:rFonts w:cs="Courier New"/>
+    </w:rPr>
+  </w:style>
+  <w:style w:type="character" w:styleId="ListLabel119">
+    <w:name w:val="ListLabel 119"/>
+    <w:qFormat/>
+    <w:rPr>
+      <w:rFonts w:cs="Wingdings"/>
+    </w:rPr>
+  </w:style>
+  <w:style w:type="character" w:styleId="ListLabel120">
+    <w:name w:val="ListLabel 120"/>
+    <w:qFormat/>
+    <w:rPr>
+      <w:rFonts w:cs="Symbol"/>
+    </w:rPr>
+  </w:style>
+  <w:style w:type="character" w:styleId="ListLabel121">
+    <w:name w:val="ListLabel 121"/>
+    <w:qFormat/>
+    <w:rPr>
+      <w:rFonts w:cs="Courier New"/>
+    </w:rPr>
+  </w:style>
+  <w:style w:type="character" w:styleId="ListLabel122">
+    <w:name w:val="ListLabel 122"/>
+    <w:qFormat/>
+    <w:rPr>
+      <w:rFonts w:cs="Wingdings"/>
+    </w:rPr>
+  </w:style>
+  <w:style w:type="character" w:styleId="ListLabel123">
+    <w:name w:val="ListLabel 123"/>
+    <w:qFormat/>
+    <w:rPr>
+      <w:rFonts w:cs="Symbol"/>
+    </w:rPr>
+  </w:style>
+  <w:style w:type="character" w:styleId="ListLabel124">
+    <w:name w:val="ListLabel 124"/>
+    <w:qFormat/>
+    <w:rPr>
+      <w:rFonts w:cs="Courier New"/>
+    </w:rPr>
+  </w:style>
+  <w:style w:type="character" w:styleId="ListLabel125">
+    <w:name w:val="ListLabel 125"/>
+    <w:qFormat/>
+    <w:rPr>
+      <w:rFonts w:cs="Wingdings"/>
+    </w:rPr>
+  </w:style>
+  <w:style w:type="character" w:styleId="ListLabel126">
+    <w:name w:val="ListLabel 126"/>
+    <w:qFormat/>
+    <w:rPr>
+      <w:rFonts w:cs="Symbol"/>
+    </w:rPr>
+  </w:style>
+  <w:style w:type="character" w:styleId="ListLabel127">
+    <w:name w:val="ListLabel 127"/>
+    <w:qFormat/>
+    <w:rPr>
+      <w:rFonts w:cs="Courier New"/>
+    </w:rPr>
+  </w:style>
+  <w:style w:type="character" w:styleId="ListLabel128">
+    <w:name w:val="ListLabel 128"/>
+    <w:qFormat/>
+    <w:rPr>
+      <w:rFonts w:cs="Wingdings"/>
+    </w:rPr>
+  </w:style>
+  <w:style w:type="character" w:styleId="ListLabel129">
+    <w:name w:val="ListLabel 129"/>
+    <w:qFormat/>
+    <w:rPr>
+      <w:rFonts w:cs="Symbol"/>
+    </w:rPr>
+  </w:style>
+  <w:style w:type="character" w:styleId="ListLabel130">
+    <w:name w:val="ListLabel 130"/>
+    <w:qFormat/>
+    <w:rPr>
+      <w:rFonts w:cs="Courier New"/>
+    </w:rPr>
+  </w:style>
+  <w:style w:type="character" w:styleId="ListLabel131">
+    <w:name w:val="ListLabel 131"/>
+    <w:qFormat/>
+    <w:rPr>
+      <w:rFonts w:cs="Wingdings"/>
+    </w:rPr>
+  </w:style>
+  <w:style w:type="character" w:styleId="ListLabel132">
+    <w:name w:val="ListLabel 132"/>
+    <w:qFormat/>
+    <w:rPr>
+      <w:rFonts w:cs="Symbol"/>
+    </w:rPr>
+  </w:style>
+  <w:style w:type="character" w:styleId="ListLabel133">
+    <w:name w:val="ListLabel 133"/>
+    <w:qFormat/>
+    <w:rPr>
+      <w:rFonts w:cs="Courier New"/>
+    </w:rPr>
+  </w:style>
+  <w:style w:type="character" w:styleId="ListLabel134">
+    <w:name w:val="ListLabel 134"/>
+    <w:qFormat/>
+    <w:rPr>
+      <w:rFonts w:cs="Wingdings"/>
+    </w:rPr>
+  </w:style>
+  <w:style w:type="character" w:styleId="ListLabel135">
+    <w:name w:val="ListLabel 135"/>
+    <w:qFormat/>
+    <w:rPr>
+      <w:rFonts w:cs="Symbol"/>
+    </w:rPr>
+  </w:style>
+  <w:style w:type="character" w:styleId="ListLabel136">
+    <w:name w:val="ListLabel 136"/>
+    <w:qFormat/>
+    <w:rPr>
+      <w:rFonts w:cs="Courier New"/>
+    </w:rPr>
+  </w:style>
+  <w:style w:type="character" w:styleId="ListLabel137">
+    <w:name w:val="ListLabel 137"/>
+    <w:qFormat/>
+    <w:rPr>
+      <w:rFonts w:cs="Wingdings"/>
+    </w:rPr>
+  </w:style>
+  <w:style w:type="character" w:styleId="ListLabel138">
+    <w:name w:val="ListLabel 138"/>
+    <w:qFormat/>
+    <w:rPr>
+      <w:rFonts w:cs="Symbol"/>
+    </w:rPr>
+  </w:style>
+  <w:style w:type="character" w:styleId="ListLabel139">
+    <w:name w:val="ListLabel 139"/>
+    <w:qFormat/>
+    <w:rPr>
+      <w:rFonts w:cs="Courier New"/>
+    </w:rPr>
+  </w:style>
+  <w:style w:type="character" w:styleId="ListLabel140">
+    <w:name w:val="ListLabel 140"/>
+    <w:qFormat/>
+    <w:rPr>
+      <w:rFonts w:cs="Wingdings"/>
+    </w:rPr>
+  </w:style>
+  <w:style w:type="character" w:styleId="ListLabel141">
+    <w:name w:val="ListLabel 141"/>
+    <w:qFormat/>
+    <w:rPr>
+      <w:rFonts w:ascii="Calibri" w:hAnsi="Calibri"/>
+      <w:sz w:val="22"/>
+      <w:szCs w:val="32"/>
+    </w:rPr>
+  </w:style>
+  <w:style w:type="character" w:styleId="ListLabel142">
+    <w:name w:val="ListLabel 142"/>
+    <w:qFormat/>
+    <w:rPr>
+      <w:rFonts w:cs="Courier New"/>
+    </w:rPr>
+  </w:style>
+  <w:style w:type="character" w:styleId="ListLabel143">
+    <w:name w:val="ListLabel 143"/>
+    <w:qFormat/>
+    <w:rPr>
+      <w:rFonts w:cs="Wingdings"/>
+    </w:rPr>
+  </w:style>
+  <w:style w:type="character" w:styleId="ListLabel144">
+    <w:name w:val="ListLabel 144"/>
+    <w:qFormat/>
+    <w:rPr>
+      <w:rFonts w:cs="Symbol"/>
+    </w:rPr>
+  </w:style>
+  <w:style w:type="character" w:styleId="ListLabel145">
+    <w:name w:val="ListLabel 145"/>
+    <w:qFormat/>
+    <w:rPr>
+      <w:rFonts w:cs="Courier New"/>
+    </w:rPr>
+  </w:style>
+  <w:style w:type="character" w:styleId="ListLabel146">
+    <w:name w:val="ListLabel 146"/>
+    <w:qFormat/>
+    <w:rPr>
+      <w:rFonts w:cs="Wingdings"/>
+    </w:rPr>
+  </w:style>
+  <w:style w:type="character" w:styleId="ListLabel147">
+    <w:name w:val="ListLabel 147"/>
+    <w:qFormat/>
+    <w:rPr>
+      <w:rFonts w:cs="Symbol"/>
+    </w:rPr>
+  </w:style>
+  <w:style w:type="character" w:styleId="ListLabel148">
+    <w:name w:val="ListLabel 148"/>
+    <w:qFormat/>
+    <w:rPr>
+      <w:rFonts w:cs="Courier New"/>
+    </w:rPr>
+  </w:style>
+  <w:style w:type="character" w:styleId="ListLabel149">
+    <w:name w:val="ListLabel 149"/>
+    <w:qFormat/>
+    <w:rPr>
+      <w:rFonts w:cs="Wingdings"/>
+    </w:rPr>
+  </w:style>
+  <w:style w:type="character" w:styleId="ListLabel150">
+    <w:name w:val="ListLabel 150"/>
+    <w:qFormat/>
+    <w:rPr>
+      <w:rFonts w:ascii="Calibri" w:hAnsi="Calibri" w:cs="Symbol"/>
+    </w:rPr>
+  </w:style>
+  <w:style w:type="character" w:styleId="ListLabel151">
+    <w:name w:val="ListLabel 151"/>
+    <w:qFormat/>
+    <w:rPr>
+      <w:rFonts w:cs="Courier New"/>
+    </w:rPr>
+  </w:style>
+  <w:style w:type="character" w:styleId="ListLabel152">
+    <w:name w:val="ListLabel 152"/>
+    <w:qFormat/>
+    <w:rPr>
+      <w:rFonts w:cs="Wingdings"/>
+    </w:rPr>
+  </w:style>
+  <w:style w:type="character" w:styleId="ListLabel153">
+    <w:name w:val="ListLabel 153"/>
+    <w:qFormat/>
+    <w:rPr>
+      <w:rFonts w:cs="Symbol"/>
+    </w:rPr>
+  </w:style>
+  <w:style w:type="character" w:styleId="ListLabel154">
+    <w:name w:val="ListLabel 154"/>
+    <w:qFormat/>
+    <w:rPr>
+      <w:rFonts w:cs="Courier New"/>
+    </w:rPr>
+  </w:style>
+  <w:style w:type="character" w:styleId="ListLabel155">
+    <w:name w:val="ListLabel 155"/>
+    <w:qFormat/>
+    <w:rPr>
+      <w:rFonts w:cs="Wingdings"/>
+    </w:rPr>
+  </w:style>
+  <w:style w:type="character" w:styleId="ListLabel156">
+    <w:name w:val="ListLabel 156"/>
+    <w:qFormat/>
+    <w:rPr>
+      <w:rFonts w:cs="Symbol"/>
+    </w:rPr>
+  </w:style>
+  <w:style w:type="character" w:styleId="ListLabel157">
+    <w:name w:val="ListLabel 157"/>
+    <w:qFormat/>
+    <w:rPr>
+      <w:rFonts w:cs="Courier New"/>
+    </w:rPr>
+  </w:style>
+  <w:style w:type="character" w:styleId="ListLabel158">
+    <w:name w:val="ListLabel 158"/>
+    <w:qFormat/>
+    <w:rPr>
+      <w:rFonts w:cs="Wingdings"/>
+    </w:rPr>
+  </w:style>
+  <w:style w:type="character" w:styleId="ListLabel159">
+    <w:name w:val="ListLabel 159"/>
+    <w:qFormat/>
+    <w:rPr/>
+  </w:style>
   <w:style w:type="paragraph" w:styleId="Ttulo">
     <w:name w:val="Título"/>
     <w:basedOn w:val="Normal"/>

</xml_diff>